<commit_message>
Part 9: fixed calculation of total error in training
</commit_message>
<xml_diff>
--- a/09_backprop/2_3.docx
+++ b/09_backprop/2_3.docx
@@ -51,7 +51,13 @@
         <w:rPr>
           <w:lang w:val="en-US"/>
         </w:rPr>
-        <w:t>80.00%</w:t>
+        <w:t>98.33</w:t>
+      </w:r>
+      <w:r>
+        <w:rPr>
+          <w:lang w:val="en-US"/>
+        </w:rPr>
+        <w:t>%</w:t>
       </w:r>
       <w:r>
         <w:rPr>
@@ -106,10 +112,10 @@
           <w:lang w:val="en-US"/>
         </w:rPr>
         <w:drawing>
-          <wp:inline distT="0" distB="0" distL="0" distR="0" wp14:anchorId="37E81754" wp14:editId="7835067B">
-            <wp:extent cx="1205346" cy="696325"/>
-            <wp:effectExtent l="152400" t="152400" r="356870" b="370840"/>
-            <wp:docPr id="1983230153" name="Image 1" descr="Une image contenant Police, capture d’écran, nombre, conception&#10;&#10;Description générée automatiquement"/>
+          <wp:inline distT="0" distB="0" distL="0" distR="0" wp14:anchorId="57CBBCEB" wp14:editId="0A2F0DA4">
+            <wp:extent cx="1550863" cy="952500"/>
+            <wp:effectExtent l="152400" t="152400" r="354330" b="361950"/>
+            <wp:docPr id="412330558" name="Image 1" descr="Une image contenant Police, capture d’écran, nombre, conception&#10;&#10;Description générée automatiquement"/>
             <wp:cNvGraphicFramePr>
               <a:graphicFrameLocks xmlns:a="http://schemas.openxmlformats.org/drawingml/2006/main" noChangeAspect="1"/>
             </wp:cNvGraphicFramePr>
@@ -117,18 +123,19 @@
               <a:graphicData uri="http://schemas.openxmlformats.org/drawingml/2006/picture">
                 <pic:pic xmlns:pic="http://schemas.openxmlformats.org/drawingml/2006/picture">
                   <pic:nvPicPr>
-                    <pic:cNvPr id="1983230153" name="Image 1" descr="Une image contenant Police, capture d’écran, nombre, conception&#10;&#10;Description générée automatiquement"/>
+                    <pic:cNvPr id="412330558" name="Image 1" descr="Une image contenant Police, capture d’écran, nombre, conception&#10;&#10;Description générée automatiquement"/>
                     <pic:cNvPicPr/>
                   </pic:nvPicPr>
-                  <pic:blipFill rotWithShape="1">
+                  <pic:blipFill>
                     <a:blip r:embed="rId7"/>
-                    <a:srcRect r="12853"/>
-                    <a:stretch/>
+                    <a:stretch>
+                      <a:fillRect/>
+                    </a:stretch>
                   </pic:blipFill>
-                  <pic:spPr bwMode="auto">
+                  <pic:spPr>
                     <a:xfrm>
                       <a:off x="0" y="0"/>
-                      <a:ext cx="1213884" cy="701258"/>
+                      <a:ext cx="1559681" cy="957916"/>
                     </a:xfrm>
                     <a:prstGeom prst="rect">
                       <a:avLst/>
@@ -143,11 +150,6 @@
                         </a:srgbClr>
                       </a:outerShdw>
                     </a:effectLst>
-                    <a:extLst>
-                      <a:ext uri="{53640926-AAD7-44D8-BBD7-CCE9431645EC}">
-                        <a14:shadowObscured xmlns:a14="http://schemas.microsoft.com/office/drawing/2010/main"/>
-                      </a:ext>
-                    </a:extLst>
                   </pic:spPr>
                 </pic:pic>
               </a:graphicData>
@@ -221,10 +223,10 @@
           <w:noProof/>
         </w:rPr>
         <w:drawing>
-          <wp:inline distT="0" distB="0" distL="0" distR="0" wp14:anchorId="156DB513" wp14:editId="2CC846B6">
-            <wp:extent cx="4939682" cy="3326984"/>
-            <wp:effectExtent l="0" t="0" r="0" b="6985"/>
-            <wp:docPr id="1552514041" name="Image 1" descr="Une image contenant texte, capture d’écran, ligne, diagramme&#10;&#10;Description générée automatiquement"/>
+          <wp:inline distT="0" distB="0" distL="0" distR="0" wp14:anchorId="67F7A098" wp14:editId="0809E4A6">
+            <wp:extent cx="4846320" cy="3239122"/>
+            <wp:effectExtent l="152400" t="152400" r="354330" b="361950"/>
+            <wp:docPr id="1407771174" name="Image 1" descr="Une image contenant texte, ligne, Tracé, diagramme&#10;&#10;Description générée automatiquement"/>
             <wp:cNvGraphicFramePr>
               <a:graphicFrameLocks xmlns:a="http://schemas.openxmlformats.org/drawingml/2006/main" noChangeAspect="1"/>
             </wp:cNvGraphicFramePr>
@@ -232,7 +234,7 @@
               <a:graphicData uri="http://schemas.openxmlformats.org/drawingml/2006/picture">
                 <pic:pic xmlns:pic="http://schemas.openxmlformats.org/drawingml/2006/picture">
                   <pic:nvPicPr>
-                    <pic:cNvPr id="1552514041" name="Image 1" descr="Une image contenant texte, capture d’écran, ligne, diagramme&#10;&#10;Description générée automatiquement"/>
+                    <pic:cNvPr id="1407771174" name="Image 1" descr="Une image contenant texte, ligne, Tracé, diagramme&#10;&#10;Description générée automatiquement"/>
                     <pic:cNvPicPr/>
                   </pic:nvPicPr>
                   <pic:blipFill>
@@ -244,11 +246,21 @@
                   <pic:spPr>
                     <a:xfrm>
                       <a:off x="0" y="0"/>
-                      <a:ext cx="4939682" cy="3326984"/>
+                      <a:ext cx="4862226" cy="3249753"/>
                     </a:xfrm>
                     <a:prstGeom prst="rect">
                       <a:avLst/>
                     </a:prstGeom>
+                    <a:ln>
+                      <a:noFill/>
+                    </a:ln>
+                    <a:effectLst>
+                      <a:outerShdw blurRad="292100" dist="139700" dir="2700000" algn="tl" rotWithShape="0">
+                        <a:srgbClr val="333333">
+                          <a:alpha val="65000"/>
+                        </a:srgbClr>
+                      </a:outerShdw>
+                    </a:effectLst>
                   </pic:spPr>
                 </pic:pic>
               </a:graphicData>
@@ -259,6 +271,14 @@
     </w:p>
     <w:p>
       <w:pPr>
+        <w:jc w:val="center"/>
+        <w:rPr>
+          <w:lang w:val="en-US"/>
+        </w:rPr>
+      </w:pPr>
+    </w:p>
+    <w:p>
+      <w:pPr>
         <w:rPr>
           <w:lang w:val="en-US"/>
         </w:rPr>
@@ -317,10 +337,10 @@
         </w:rPr>
         <w:lastRenderedPageBreak/>
         <w:drawing>
-          <wp:inline distT="0" distB="0" distL="0" distR="0" wp14:anchorId="343BBC95" wp14:editId="22481033">
-            <wp:extent cx="4901587" cy="3326984"/>
-            <wp:effectExtent l="152400" t="152400" r="356235" b="368935"/>
-            <wp:docPr id="490762691" name="Image 1" descr="Une image contenant texte, ligne, diagramme, Tracé&#10;&#10;Description générée automatiquement"/>
+          <wp:inline distT="0" distB="0" distL="0" distR="0" wp14:anchorId="5D96E866" wp14:editId="597ED311">
+            <wp:extent cx="5175376" cy="3512820"/>
+            <wp:effectExtent l="152400" t="152400" r="368300" b="354330"/>
+            <wp:docPr id="8290138" name="Image 1" descr="Une image contenant texte, capture d’écran, ligne, diagramme&#10;&#10;Description générée automatiquement"/>
             <wp:cNvGraphicFramePr>
               <a:graphicFrameLocks xmlns:a="http://schemas.openxmlformats.org/drawingml/2006/main" noChangeAspect="1"/>
             </wp:cNvGraphicFramePr>
@@ -328,7 +348,7 @@
               <a:graphicData uri="http://schemas.openxmlformats.org/drawingml/2006/picture">
                 <pic:pic xmlns:pic="http://schemas.openxmlformats.org/drawingml/2006/picture">
                   <pic:nvPicPr>
-                    <pic:cNvPr id="490762691" name="Image 1" descr="Une image contenant texte, ligne, diagramme, Tracé&#10;&#10;Description générée automatiquement"/>
+                    <pic:cNvPr id="8290138" name="Image 1" descr="Une image contenant texte, capture d’écran, ligne, diagramme&#10;&#10;Description générée automatiquement"/>
                     <pic:cNvPicPr/>
                   </pic:nvPicPr>
                   <pic:blipFill>
@@ -340,7 +360,7 @@
                   <pic:spPr>
                     <a:xfrm>
                       <a:off x="0" y="0"/>
-                      <a:ext cx="4901587" cy="3326984"/>
+                      <a:ext cx="5177986" cy="3514592"/>
                     </a:xfrm>
                     <a:prstGeom prst="rect">
                       <a:avLst/>

</xml_diff>